<commit_message>
Add trip invitation funtionality
</commit_message>
<xml_diff>
--- a/docs/meetings/Minutes 11_21.docx
+++ b/docs/meetings/Minutes 11_21.docx
@@ -94,12 +94,7 @@
       </w:r>
       <w:proofErr w:type="gramStart"/>
       <w:r>
-        <w:t>Sends confirmation t</w:t>
-      </w:r>
-      <w:bookmarkStart w:id="0" w:name="_GoBack"/>
-      <w:bookmarkEnd w:id="0"/>
-      <w:r>
-        <w:t>o all people in the group</w:t>
+        <w:t>Sends confirmation to all people in the group</w:t>
       </w:r>
       <w:r>
         <w:t>.</w:t>
@@ -112,8 +107,10 @@
     <w:p/>
     <w:p/>
     <w:p/>
-    <w:p/>
-    <w:p/>
+    <w:p>
+      <w:bookmarkStart w:id="0" w:name="_GoBack"/>
+      <w:bookmarkEnd w:id="0"/>
+    </w:p>
     <w:p/>
     <w:p/>
     <w:sectPr>

</xml_diff>